<commit_message>
Review 12_05 - Completo
</commit_message>
<xml_diff>
--- a/01 - Geral - Declaração do Escopo.docx
+++ b/01 - Geral - Declaração do Escopo.docx
@@ -162,7 +162,7 @@
           <w:szCs w:val="20"/>
           <w:rtl w:val="0"/>
         </w:rPr>
-        <w:t xml:space="preserve">Na cidade, há uma comunidade que cuida e discute os problemas e questões pertinentes. Hoje, a população usa um aplicativo de mensagens para debater os pontos a serem levantados junto à Prefeitura, e tem dificuldades em organizar a comunicação e administração da cidade. Além disso, os arquivos de media, como fotos e vídeos, não ficam organizados. O app “Peruíbe Melhor” será uma ferramenta de contato e gestão, onde os mais de 60 mil habitantes poderão gerir e debater colaborativamente sobre os problemas que os habitantes encontram na cidades.</w:t>
+        <w:t xml:space="preserve">Na cidade, há uma comunidade que cuida e discute os problemas e questões pertinentes. Hoje, a população usa um aplicativo de mensagens para debater os pontos a serem levantados junto à Prefeitura, e tem dificuldades em organizar a comunicação e administração da cidade. Além disso, os arquivos de media, como fotos e vídeos, não ficam organizados. O aplicativo “Peruíbe Melhor” será uma ferramenta de contato e gestão, onde os mais de 60 mil habitantes poderão gerir e debater colaborativamente sobre os problemas que os habitantes encontram na cidades.</w:t>
       </w:r>
     </w:p>
     <w:p>
@@ -207,7 +207,7 @@
           <w:szCs w:val="20"/>
           <w:rtl w:val="0"/>
         </w:rPr>
-        <w:t xml:space="preserve">Após a disponibilização do app, os integrantes do poder público poderão assim tomar ciência das demandas mais populares e urgentes que a população requer de forma organizada e coesa. Desta forma, cada indivíduo terá mais espaço e voz, participando ativamente da administração e zelo da estância balneária.</w:t>
+        <w:t xml:space="preserve">Após a disponibilização do aplicativo, os integrantes do poder público poderão assim tomar ciência das demandas mais populares e urgentes que a população requer de forma organizada e coesa. Desta forma, cada indivíduo terá mais espaço e voz, participando ativamente da administração e zelo da estância balneária.</w:t>
       </w:r>
     </w:p>
     <w:p>

</xml_diff>